<commit_message>
Cambios cognitivos todos hechos
</commit_message>
<xml_diff>
--- a/Iteración 5/Decisiones de Diseño revisadas por ASC/ADD-041.docx
+++ b/Iteración 5/Decisiones de Diseño revisadas por ASC/ADD-041.docx
@@ -30,10 +30,13 @@
               <w:spacing w:line="240" w:lineRule="auto"/>
             </w:pPr>
             <w:r>
-              <w:t xml:space="preserve">Short title of </w:t>
-            </w:r>
-            <w:r>
-              <w:t>decisión</w:t>
+              <w:t>Short title of decisi</w:t>
+            </w:r>
+            <w:r>
+              <w:t>o</w:t>
+            </w:r>
+            <w:r>
+              <w:t>n</w:t>
             </w:r>
           </w:p>
         </w:tc>
@@ -53,7 +56,13 @@
               <w:spacing w:line="240" w:lineRule="auto"/>
             </w:pPr>
             <w:r>
-              <w:t>Modulo para atender llamadas</w:t>
+              <w:t>M</w:t>
+            </w:r>
+            <w:r>
+              <w:t>ó</w:t>
+            </w:r>
+            <w:r>
+              <w:t>dulo para atender llamadas</w:t>
             </w:r>
           </w:p>
         </w:tc>
@@ -95,10 +104,7 @@
               <w:spacing w:line="240" w:lineRule="auto"/>
             </w:pPr>
             <w:r>
-              <w:t>ADD-0</w:t>
-            </w:r>
-            <w:r>
-              <w:t>41</w:t>
+              <w:t>ADD-041</w:t>
             </w:r>
           </w:p>
         </w:tc>
@@ -162,10 +168,13 @@
               <w:spacing w:line="240" w:lineRule="auto"/>
             </w:pPr>
             <w:r>
-              <w:t xml:space="preserve">Creator of </w:t>
-            </w:r>
-            <w:r>
-              <w:t>decisión</w:t>
+              <w:t>Creator of decisi</w:t>
+            </w:r>
+            <w:r>
+              <w:t>o</w:t>
+            </w:r>
+            <w:r>
+              <w:t>n</w:t>
             </w:r>
           </w:p>
         </w:tc>
@@ -268,7 +277,13 @@
               <w:spacing w:line="240" w:lineRule="auto"/>
             </w:pPr>
             <w:r>
-              <w:t>Necesitábamos un modulo que permitiese a los operarios atender las llamadas, y mediante este software podrán hacerlo con el mismo dispositivo con el que acceden a la aplicación de emergencias.</w:t>
+              <w:t xml:space="preserve">Necesitábamos un </w:t>
+            </w:r>
+            <w:r>
+              <w:t>módulo</w:t>
+            </w:r>
+            <w:r>
+              <w:t xml:space="preserve"> que permitiese a los operarios atender las llamadas, y mediante este software podrán hacerlo con el mismo dispositivo con el que acceden a la aplicación de emergencias.</w:t>
             </w:r>
           </w:p>
         </w:tc>
@@ -310,7 +325,7 @@
               <w:spacing w:line="240" w:lineRule="auto"/>
             </w:pPr>
             <w:r>
-              <w:t>Pendiente</w:t>
+              <w:t>Aceptada</w:t>
             </w:r>
           </w:p>
         </w:tc>
@@ -354,6 +369,133 @@
             <w:r>
               <w:t>RF9</w:t>
             </w:r>
+          </w:p>
+        </w:tc>
+      </w:tr>
+      <w:tr>
+        <w:tc>
+          <w:tcPr>
+            <w:tcW w:w="4247" w:type="dxa"/>
+            <w:tcBorders>
+              <w:top w:val="single" w:sz="4" w:space="0" w:color="auto"/>
+              <w:left w:val="single" w:sz="4" w:space="0" w:color="auto"/>
+              <w:bottom w:val="single" w:sz="4" w:space="0" w:color="auto"/>
+              <w:right w:val="single" w:sz="4" w:space="0" w:color="auto"/>
+            </w:tcBorders>
+            <w:hideMark/>
+          </w:tcPr>
+          <w:p>
+            <w:pPr>
+              <w:spacing w:line="240" w:lineRule="auto"/>
+            </w:pPr>
+            <w:r>
+              <w:t>Alternative decisions (options)</w:t>
+            </w:r>
+          </w:p>
+        </w:tc>
+        <w:tc>
+          <w:tcPr>
+            <w:tcW w:w="4483" w:type="dxa"/>
+            <w:tcBorders>
+              <w:top w:val="single" w:sz="4" w:space="0" w:color="auto"/>
+              <w:left w:val="single" w:sz="4" w:space="0" w:color="auto"/>
+              <w:bottom w:val="single" w:sz="4" w:space="0" w:color="auto"/>
+              <w:right w:val="single" w:sz="4" w:space="0" w:color="auto"/>
+            </w:tcBorders>
+            <w:shd w:val="clear" w:color="auto" w:fill="FFFFFF" w:themeFill="background1"/>
+          </w:tcPr>
+          <w:p>
+            <w:pPr>
+              <w:spacing w:line="240" w:lineRule="auto"/>
+            </w:pPr>
+            <w:r>
+              <w:t>-</w:t>
+            </w:r>
+          </w:p>
+        </w:tc>
+      </w:tr>
+      <w:tr>
+        <w:tc>
+          <w:tcPr>
+            <w:tcW w:w="4247" w:type="dxa"/>
+            <w:tcBorders>
+              <w:top w:val="single" w:sz="4" w:space="0" w:color="auto"/>
+              <w:left w:val="single" w:sz="4" w:space="0" w:color="auto"/>
+              <w:bottom w:val="single" w:sz="4" w:space="0" w:color="auto"/>
+              <w:right w:val="single" w:sz="4" w:space="0" w:color="auto"/>
+            </w:tcBorders>
+            <w:hideMark/>
+          </w:tcPr>
+          <w:p>
+            <w:pPr>
+              <w:spacing w:line="240" w:lineRule="auto"/>
+            </w:pPr>
+            <w:r>
+              <w:t>Decision outcome (options selected)</w:t>
+            </w:r>
+          </w:p>
+        </w:tc>
+        <w:tc>
+          <w:tcPr>
+            <w:tcW w:w="4483" w:type="dxa"/>
+            <w:tcBorders>
+              <w:top w:val="single" w:sz="4" w:space="0" w:color="auto"/>
+              <w:left w:val="single" w:sz="4" w:space="0" w:color="auto"/>
+              <w:bottom w:val="single" w:sz="4" w:space="0" w:color="auto"/>
+              <w:right w:val="single" w:sz="4" w:space="0" w:color="auto"/>
+            </w:tcBorders>
+          </w:tcPr>
+          <w:p>
+            <w:pPr>
+              <w:spacing w:line="240" w:lineRule="auto"/>
+            </w:pPr>
+            <w:r>
+              <w:t>ADD-041</w:t>
+            </w:r>
+          </w:p>
+        </w:tc>
+      </w:tr>
+      <w:tr>
+        <w:tc>
+          <w:tcPr>
+            <w:tcW w:w="4247" w:type="dxa"/>
+            <w:tcBorders>
+              <w:top w:val="single" w:sz="4" w:space="0" w:color="auto"/>
+              <w:left w:val="single" w:sz="4" w:space="0" w:color="auto"/>
+              <w:bottom w:val="single" w:sz="4" w:space="0" w:color="auto"/>
+              <w:right w:val="single" w:sz="4" w:space="0" w:color="auto"/>
+            </w:tcBorders>
+            <w:hideMark/>
+          </w:tcPr>
+          <w:p>
+            <w:pPr>
+              <w:spacing w:line="240" w:lineRule="auto"/>
+            </w:pPr>
+            <w:r>
+              <w:t>Pros opciones</w:t>
+            </w:r>
+          </w:p>
+        </w:tc>
+        <w:tc>
+          <w:tcPr>
+            <w:tcW w:w="4483" w:type="dxa"/>
+            <w:tcBorders>
+              <w:top w:val="single" w:sz="4" w:space="0" w:color="auto"/>
+              <w:left w:val="single" w:sz="4" w:space="0" w:color="auto"/>
+              <w:bottom w:val="single" w:sz="4" w:space="0" w:color="auto"/>
+              <w:right w:val="single" w:sz="4" w:space="0" w:color="auto"/>
+            </w:tcBorders>
+          </w:tcPr>
+          <w:p>
+            <w:pPr>
+              <w:spacing w:line="240" w:lineRule="auto"/>
+            </w:pPr>
+            <w:r>
+              <w:t>Versátil</w:t>
+            </w:r>
+            <w:r>
+              <w:t>, Interfaz amistosa</w:t>
+            </w:r>
             <w:bookmarkStart w:id="0" w:name="_GoBack"/>
             <w:bookmarkEnd w:id="0"/>
           </w:p>
@@ -376,7 +518,7 @@
               <w:spacing w:line="240" w:lineRule="auto"/>
             </w:pPr>
             <w:r>
-              <w:t>Alternative decisions (options)</w:t>
+              <w:t>Cons opciones</w:t>
             </w:r>
           </w:p>
         </w:tc>
@@ -389,126 +531,14 @@
               <w:bottom w:val="single" w:sz="4" w:space="0" w:color="auto"/>
               <w:right w:val="single" w:sz="4" w:space="0" w:color="auto"/>
             </w:tcBorders>
-            <w:shd w:val="clear" w:color="auto" w:fill="FFFFFF" w:themeFill="background1"/>
-          </w:tcPr>
-          <w:p>
-            <w:pPr>
-              <w:spacing w:line="240" w:lineRule="auto"/>
-            </w:pPr>
-          </w:p>
-        </w:tc>
-      </w:tr>
-      <w:tr>
-        <w:tc>
-          <w:tcPr>
-            <w:tcW w:w="4247" w:type="dxa"/>
-            <w:tcBorders>
-              <w:top w:val="single" w:sz="4" w:space="0" w:color="auto"/>
-              <w:left w:val="single" w:sz="4" w:space="0" w:color="auto"/>
-              <w:bottom w:val="single" w:sz="4" w:space="0" w:color="auto"/>
-              <w:right w:val="single" w:sz="4" w:space="0" w:color="auto"/>
-            </w:tcBorders>
-            <w:hideMark/>
-          </w:tcPr>
-          <w:p>
-            <w:pPr>
-              <w:spacing w:line="240" w:lineRule="auto"/>
-            </w:pPr>
-            <w:r>
-              <w:t>Decision outcome (options selected)</w:t>
-            </w:r>
-          </w:p>
-        </w:tc>
-        <w:tc>
-          <w:tcPr>
-            <w:tcW w:w="4483" w:type="dxa"/>
-            <w:tcBorders>
-              <w:top w:val="single" w:sz="4" w:space="0" w:color="auto"/>
-              <w:left w:val="single" w:sz="4" w:space="0" w:color="auto"/>
-              <w:bottom w:val="single" w:sz="4" w:space="0" w:color="auto"/>
-              <w:right w:val="single" w:sz="4" w:space="0" w:color="auto"/>
-            </w:tcBorders>
-          </w:tcPr>
-          <w:p>
-            <w:pPr>
-              <w:spacing w:line="240" w:lineRule="auto"/>
-            </w:pPr>
-          </w:p>
-        </w:tc>
-      </w:tr>
-      <w:tr>
-        <w:tc>
-          <w:tcPr>
-            <w:tcW w:w="4247" w:type="dxa"/>
-            <w:tcBorders>
-              <w:top w:val="single" w:sz="4" w:space="0" w:color="auto"/>
-              <w:left w:val="single" w:sz="4" w:space="0" w:color="auto"/>
-              <w:bottom w:val="single" w:sz="4" w:space="0" w:color="auto"/>
-              <w:right w:val="single" w:sz="4" w:space="0" w:color="auto"/>
-            </w:tcBorders>
-            <w:hideMark/>
-          </w:tcPr>
-          <w:p>
-            <w:pPr>
-              <w:spacing w:line="240" w:lineRule="auto"/>
-            </w:pPr>
-            <w:r>
-              <w:t>Pros opciones</w:t>
-            </w:r>
-          </w:p>
-        </w:tc>
-        <w:tc>
-          <w:tcPr>
-            <w:tcW w:w="4483" w:type="dxa"/>
-            <w:tcBorders>
-              <w:top w:val="single" w:sz="4" w:space="0" w:color="auto"/>
-              <w:left w:val="single" w:sz="4" w:space="0" w:color="auto"/>
-              <w:bottom w:val="single" w:sz="4" w:space="0" w:color="auto"/>
-              <w:right w:val="single" w:sz="4" w:space="0" w:color="auto"/>
-            </w:tcBorders>
-          </w:tcPr>
-          <w:p>
-            <w:pPr>
-              <w:spacing w:line="240" w:lineRule="auto"/>
-            </w:pPr>
-          </w:p>
-        </w:tc>
-      </w:tr>
-      <w:tr>
-        <w:tc>
-          <w:tcPr>
-            <w:tcW w:w="4247" w:type="dxa"/>
-            <w:tcBorders>
-              <w:top w:val="single" w:sz="4" w:space="0" w:color="auto"/>
-              <w:left w:val="single" w:sz="4" w:space="0" w:color="auto"/>
-              <w:bottom w:val="single" w:sz="4" w:space="0" w:color="auto"/>
-              <w:right w:val="single" w:sz="4" w:space="0" w:color="auto"/>
-            </w:tcBorders>
-            <w:hideMark/>
-          </w:tcPr>
-          <w:p>
-            <w:pPr>
-              <w:spacing w:line="240" w:lineRule="auto"/>
-            </w:pPr>
-            <w:r>
-              <w:t>Cons opciones</w:t>
-            </w:r>
-          </w:p>
-        </w:tc>
-        <w:tc>
-          <w:tcPr>
-            <w:tcW w:w="4483" w:type="dxa"/>
-            <w:tcBorders>
-              <w:top w:val="single" w:sz="4" w:space="0" w:color="auto"/>
-              <w:left w:val="single" w:sz="4" w:space="0" w:color="auto"/>
-              <w:bottom w:val="single" w:sz="4" w:space="0" w:color="auto"/>
-              <w:right w:val="single" w:sz="4" w:space="0" w:color="auto"/>
-            </w:tcBorders>
-          </w:tcPr>
-          <w:p>
-            <w:pPr>
-              <w:spacing w:line="240" w:lineRule="auto"/>
-            </w:pPr>
+          </w:tcPr>
+          <w:p>
+            <w:pPr>
+              <w:spacing w:line="240" w:lineRule="auto"/>
+            </w:pPr>
+            <w:r>
+              <w:t>Solo dispositivos Android</w:t>
+            </w:r>
           </w:p>
         </w:tc>
       </w:tr>
@@ -728,6 +758,7 @@
     <w:lsdException w:name="HTML Sample" w:semiHidden="1" w:unhideWhenUsed="1"/>
     <w:lsdException w:name="HTML Typewriter" w:semiHidden="1" w:unhideWhenUsed="1"/>
     <w:lsdException w:name="HTML Variable" w:semiHidden="1" w:unhideWhenUsed="1"/>
+    <w:lsdException w:name="Normal Table" w:semiHidden="1" w:unhideWhenUsed="1"/>
     <w:lsdException w:name="annotation subject" w:semiHidden="1" w:unhideWhenUsed="1"/>
     <w:lsdException w:name="No List" w:semiHidden="1" w:unhideWhenUsed="1"/>
     <w:lsdException w:name="Outline List 1" w:semiHidden="1" w:unhideWhenUsed="1"/>
@@ -774,8 +805,10 @@
     <w:lsdException w:name="Table Subtle 2" w:semiHidden="1" w:unhideWhenUsed="1"/>
     <w:lsdException w:name="Table Web 1" w:semiHidden="1" w:unhideWhenUsed="1"/>
     <w:lsdException w:name="Table Web 2" w:semiHidden="1" w:unhideWhenUsed="1"/>
+    <w:lsdException w:name="Table Web 3" w:semiHidden="1" w:unhideWhenUsed="1"/>
     <w:lsdException w:name="Balloon Text" w:semiHidden="1" w:unhideWhenUsed="1"/>
     <w:lsdException w:name="Table Grid" w:uiPriority="39"/>
+    <w:lsdException w:name="Table Theme" w:semiHidden="1" w:unhideWhenUsed="1"/>
     <w:lsdException w:name="Placeholder Text" w:semiHidden="1"/>
     <w:lsdException w:name="No Spacing" w:uiPriority="1" w:qFormat="1"/>
     <w:lsdException w:name="Light Shading" w:uiPriority="60"/>

</xml_diff>